<commit_message>
feat: adds new input fields and generation with openAI functions along with some code for docx generation
retrieving docx files doesn't work properly though, i have to figure out a secure way to do that
</commit_message>
<xml_diff>
--- a/src/utils/lesson_plan_template.docx
+++ b/src/utils/lesson_plan_template.docx
@@ -10,15 +10,15 @@
         <w:tblLook w:val="04A0" w:firstRow="1" w:lastRow="0" w:firstColumn="1" w:lastColumn="0" w:noHBand="0" w:noVBand="1"/>
       </w:tblPr>
       <w:tblGrid>
-        <w:gridCol w:w="1665"/>
-        <w:gridCol w:w="3075"/>
-        <w:gridCol w:w="246"/>
+        <w:gridCol w:w="1471"/>
+        <w:gridCol w:w="2565"/>
+        <w:gridCol w:w="49"/>
         <w:gridCol w:w="966"/>
         <w:gridCol w:w="934"/>
-        <w:gridCol w:w="1247"/>
-        <w:gridCol w:w="1181"/>
+        <w:gridCol w:w="2433"/>
+        <w:gridCol w:w="923"/>
         <w:gridCol w:w="710"/>
-        <w:gridCol w:w="723"/>
+        <w:gridCol w:w="696"/>
       </w:tblGrid>
       <w:tr>
         <w:trPr>
@@ -278,9 +278,6 @@
             <w:r>
               <w:t xml:space="preserve">Date: </w:t>
             </w:r>
-            <w:r>
-              <w:t>{date}</w:t>
-            </w:r>
           </w:p>
         </w:tc>
         <w:tc>
@@ -401,7 +398,13 @@
           </w:p>
           <w:p>
             <w:r>
-              <w:t>{duration}</w:t>
+              <w:t>{duration</w:t>
+            </w:r>
+            <w:r>
+              <w:t>_in_minutes</w:t>
+            </w:r>
+            <w:r>
+              <w:t>}</w:t>
             </w:r>
           </w:p>
           <w:p/>
@@ -1114,6 +1117,29 @@
                 <w:b/>
               </w:rPr>
               <w:t xml:space="preserve">SEND: </w:t>
+            </w:r>
+            <w:r>
+              <w:rPr>
+                <w:rFonts w:ascii="Arial" w:hAnsi="Arial" w:cs="Arial"/>
+                <w:bCs/>
+              </w:rPr>
+              <w:t>{</w:t>
+            </w:r>
+            <w:proofErr w:type="spellStart"/>
+            <w:r>
+              <w:rPr>
+                <w:rFonts w:ascii="Arial" w:hAnsi="Arial" w:cs="Arial"/>
+                <w:bCs/>
+              </w:rPr>
+              <w:t>special_education_and_needs</w:t>
+            </w:r>
+            <w:proofErr w:type="spellEnd"/>
+            <w:r>
+              <w:rPr>
+                <w:rFonts w:ascii="Arial" w:hAnsi="Arial" w:cs="Arial"/>
+                <w:bCs/>
+              </w:rPr>
+              <w:t>}</w:t>
             </w:r>
           </w:p>
           <w:p>

</xml_diff>